<commit_message>
docs: update Readme with new requirements and project description
</commit_message>
<xml_diff>
--- a/doc/G6_Script_Inteligente.docx
+++ b/doc/G6_Script_Inteligente.docx
@@ -209,7 +209,25 @@
           <w:sz w:val="24"/>
           <w:szCs w:val="24"/>
         </w:rPr>
-        <w:t>Giordano Bruno de Araujo Mochel / 2019004080</w:t>
+        <w:t xml:space="preserve">Giordano Bruno de Araujo </w:t>
+      </w:r>
+      <w:proofErr w:type="spellStart"/>
+      <w:r>
+        <w:rPr>
+          <w:b/>
+          <w:sz w:val="24"/>
+          <w:szCs w:val="24"/>
+        </w:rPr>
+        <w:t>Mochel</w:t>
+      </w:r>
+      <w:proofErr w:type="spellEnd"/>
+      <w:r>
+        <w:rPr>
+          <w:b/>
+          <w:sz w:val="24"/>
+          <w:szCs w:val="24"/>
+        </w:rPr>
+        <w:t xml:space="preserve"> / 2019004080</w:t>
       </w:r>
     </w:p>
     <w:p>
@@ -567,7 +585,21 @@
           <w:sz w:val="24"/>
           <w:szCs w:val="24"/>
         </w:rPr>
-        <w:t>Para resolver esse problema, Tom decidiu procurar por uma solução que o ajudasse a identificar e corrigir automaticamente esses erros em seus scripts. Ele está em busca de um sistema de correção automática que não apenas analise seu código em busca de possíveis erros de sintaxe ou lógica, mas também forneça feedback imediato sobre a entrada e saída esperada do script. Além disso, Tom deseja que essa ferramenta se integre com uma API para realizar correções automáticas sempre que possível.</w:t>
+        <w:t>Para resolver esse problema, Tom decidiu procurar por uma solução que o ajudasse a identificar e corrigir automaticamente esses erros em seus scripts. Ele está em busca de um sistema de correção automática que não apenas analise seu código em busca de possíveis erros de sintaxe ou lógica, mas também forneça feedback imediato sobre a entrada e saída esperada do script. Além disso, Tom deseja que essa ferramenta se integre com uma API para realizar correções automáticas sempre que possível</w:t>
+      </w:r>
+      <w:r>
+        <w:rPr>
+          <w:sz w:val="24"/>
+          <w:szCs w:val="24"/>
+        </w:rPr>
+        <w:t>, ou que utilize uma inteligência artificial</w:t>
+      </w:r>
+      <w:r>
+        <w:rPr>
+          <w:sz w:val="24"/>
+          <w:szCs w:val="24"/>
+        </w:rPr>
+        <w:t>.</w:t>
       </w:r>
     </w:p>
     <w:p>
@@ -638,41 +670,537 @@
           <w:sz w:val="24"/>
           <w:szCs w:val="24"/>
         </w:rPr>
-        <w:t>Tom</w:t>
-      </w:r>
-      <w:r>
-        <w:rPr>
-          <w:sz w:val="24"/>
-          <w:szCs w:val="24"/>
-        </w:rPr>
-        <w:t>: Claro, com prazer! Eu estou constantemente escrevendo scripts para diversas tarefas, mas às vezes acabo cometendo alguns erros que só percebo depois de executá-los. Então, estou procurando uma solução que me ajude a identificar e corrigir esses erros automaticamente.</w:t>
-      </w:r>
-    </w:p>
-    <w:p>
-      <w:pPr>
-        <w:spacing w:line="360" w:lineRule="auto"/>
-        <w:jc w:val="both"/>
-        <w:rPr>
-          <w:sz w:val="24"/>
-          <w:szCs w:val="24"/>
-        </w:rPr>
-      </w:pPr>
-    </w:p>
-    <w:p>
-      <w:pPr>
-        <w:spacing w:line="360" w:lineRule="auto"/>
-        <w:jc w:val="both"/>
-        <w:rPr>
-          <w:sz w:val="24"/>
-          <w:szCs w:val="24"/>
-        </w:rPr>
-      </w:pPr>
-      <w:r>
-        <w:rPr>
-          <w:sz w:val="24"/>
-          <w:szCs w:val="24"/>
-        </w:rPr>
-        <w:t>Entrevistador: Entendi. Como você gostaria que essa ferramenta funcionasse?</w:t>
+        <w:t>Tom: Claro, com prazer! Eu estou constantemente escrevendo scripts para diversas tarefas, mas às vezes acabo cometendo erros que só percebo depois de executá-los. Então, estou procurando uma solução que me ajude a identificar e corrigir esses erros automaticamente.</w:t>
+      </w:r>
+    </w:p>
+    <w:p>
+      <w:pPr>
+        <w:spacing w:line="360" w:lineRule="auto"/>
+        <w:jc w:val="both"/>
+        <w:rPr>
+          <w:sz w:val="24"/>
+          <w:szCs w:val="24"/>
+        </w:rPr>
+      </w:pPr>
+    </w:p>
+    <w:p>
+      <w:pPr>
+        <w:spacing w:line="360" w:lineRule="auto"/>
+        <w:jc w:val="both"/>
+        <w:rPr>
+          <w:sz w:val="24"/>
+          <w:szCs w:val="24"/>
+        </w:rPr>
+      </w:pPr>
+      <w:r>
+        <w:rPr>
+          <w:sz w:val="24"/>
+          <w:szCs w:val="24"/>
+        </w:rPr>
+        <w:t>Entrevistador: Entendi. Quando você menciona erros, você está se referindo a erros de semântica ou lógica no código?</w:t>
+      </w:r>
+    </w:p>
+    <w:p>
+      <w:pPr>
+        <w:spacing w:line="360" w:lineRule="auto"/>
+        <w:jc w:val="both"/>
+        <w:rPr>
+          <w:sz w:val="24"/>
+          <w:szCs w:val="24"/>
+        </w:rPr>
+      </w:pPr>
+    </w:p>
+    <w:p>
+      <w:pPr>
+        <w:spacing w:line="360" w:lineRule="auto"/>
+        <w:jc w:val="both"/>
+        <w:rPr>
+          <w:sz w:val="24"/>
+          <w:szCs w:val="24"/>
+        </w:rPr>
+      </w:pPr>
+      <w:r>
+        <w:rPr>
+          <w:sz w:val="24"/>
+          <w:szCs w:val="24"/>
+        </w:rPr>
+        <w:t>Tom: Sim, exatamente. Erros que afetam a lógica ou o significado do meu código.</w:t>
+      </w:r>
+    </w:p>
+    <w:p>
+      <w:pPr>
+        <w:spacing w:line="360" w:lineRule="auto"/>
+        <w:jc w:val="both"/>
+        <w:rPr>
+          <w:sz w:val="24"/>
+          <w:szCs w:val="24"/>
+        </w:rPr>
+      </w:pPr>
+    </w:p>
+    <w:p>
+      <w:pPr>
+        <w:spacing w:line="360" w:lineRule="auto"/>
+        <w:jc w:val="both"/>
+        <w:rPr>
+          <w:sz w:val="24"/>
+          <w:szCs w:val="24"/>
+        </w:rPr>
+      </w:pPr>
+      <w:r>
+        <w:rPr>
+          <w:sz w:val="24"/>
+          <w:szCs w:val="24"/>
+        </w:rPr>
+        <w:t>Entrevistador:</w:t>
+      </w:r>
+      <w:r>
+        <w:rPr>
+          <w:sz w:val="24"/>
+          <w:szCs w:val="24"/>
+        </w:rPr>
+        <w:t xml:space="preserve"> Certo</w:t>
+      </w:r>
+      <w:r>
+        <w:rPr>
+          <w:sz w:val="24"/>
+          <w:szCs w:val="24"/>
+        </w:rPr>
+        <w:t>. E sobre a funcionalidade da ferramenta, como você imagina que ela funcione?</w:t>
+      </w:r>
+    </w:p>
+    <w:p>
+      <w:pPr>
+        <w:spacing w:line="360" w:lineRule="auto"/>
+        <w:jc w:val="both"/>
+        <w:rPr>
+          <w:sz w:val="24"/>
+          <w:szCs w:val="24"/>
+        </w:rPr>
+      </w:pPr>
+    </w:p>
+    <w:p>
+      <w:pPr>
+        <w:spacing w:line="360" w:lineRule="auto"/>
+        <w:jc w:val="both"/>
+        <w:rPr>
+          <w:sz w:val="24"/>
+          <w:szCs w:val="24"/>
+        </w:rPr>
+      </w:pPr>
+      <w:r>
+        <w:rPr>
+          <w:sz w:val="24"/>
+          <w:szCs w:val="24"/>
+        </w:rPr>
+        <w:t xml:space="preserve">Tom: Eu gostaria de poder </w:t>
+      </w:r>
+      <w:r>
+        <w:rPr>
+          <w:b/>
+          <w:bCs/>
+          <w:sz w:val="24"/>
+          <w:szCs w:val="24"/>
+        </w:rPr>
+        <w:t>i</w:t>
+      </w:r>
+      <w:r>
+        <w:rPr>
+          <w:b/>
+          <w:bCs/>
+          <w:sz w:val="24"/>
+          <w:szCs w:val="24"/>
+        </w:rPr>
+        <w:t>nserir o código do script e receber de volta a entrada e saída esperada para esse script</w:t>
+      </w:r>
+      <w:r>
+        <w:rPr>
+          <w:sz w:val="24"/>
+          <w:szCs w:val="24"/>
+        </w:rPr>
+        <w:t>. Além disso, seria ótimo se</w:t>
+      </w:r>
+      <w:r>
+        <w:rPr>
+          <w:sz w:val="24"/>
+          <w:szCs w:val="24"/>
+        </w:rPr>
+        <w:t xml:space="preserve"> possível</w:t>
+      </w:r>
+      <w:r>
+        <w:rPr>
+          <w:sz w:val="24"/>
+          <w:szCs w:val="24"/>
+        </w:rPr>
+        <w:t xml:space="preserve"> que</w:t>
+      </w:r>
+      <w:r>
+        <w:rPr>
+          <w:sz w:val="24"/>
+          <w:szCs w:val="24"/>
+        </w:rPr>
+        <w:t xml:space="preserve"> a ferramenta pudesse corrigir automaticamente os erros utilizando uma conexão com uma API</w:t>
+      </w:r>
+      <w:r>
+        <w:rPr>
+          <w:sz w:val="24"/>
+          <w:szCs w:val="24"/>
+        </w:rPr>
+        <w:t xml:space="preserve"> ou então </w:t>
+      </w:r>
+      <w:r>
+        <w:rPr>
+          <w:sz w:val="24"/>
+          <w:szCs w:val="24"/>
+        </w:rPr>
+        <w:t xml:space="preserve">com uma </w:t>
+      </w:r>
+      <w:r>
+        <w:rPr>
+          <w:sz w:val="24"/>
+          <w:szCs w:val="24"/>
+        </w:rPr>
+        <w:t>inteligência artificial</w:t>
+      </w:r>
+      <w:r>
+        <w:rPr>
+          <w:sz w:val="24"/>
+          <w:szCs w:val="24"/>
+        </w:rPr>
+        <w:t>, já que está todo mundo usando</w:t>
+      </w:r>
+      <w:r>
+        <w:rPr>
+          <w:sz w:val="24"/>
+          <w:szCs w:val="24"/>
+        </w:rPr>
+        <w:t>.</w:t>
+      </w:r>
+    </w:p>
+    <w:p>
+      <w:pPr>
+        <w:spacing w:line="360" w:lineRule="auto"/>
+        <w:jc w:val="both"/>
+        <w:rPr>
+          <w:sz w:val="24"/>
+          <w:szCs w:val="24"/>
+        </w:rPr>
+      </w:pPr>
+    </w:p>
+    <w:p>
+      <w:pPr>
+        <w:spacing w:line="360" w:lineRule="auto"/>
+        <w:jc w:val="both"/>
+        <w:rPr>
+          <w:sz w:val="24"/>
+          <w:szCs w:val="24"/>
+        </w:rPr>
+      </w:pPr>
+      <w:r>
+        <w:rPr>
+          <w:sz w:val="24"/>
+          <w:szCs w:val="24"/>
+        </w:rPr>
+        <w:t>Entrevistador: Entendi</w:t>
+      </w:r>
+      <w:r>
+        <w:rPr>
+          <w:sz w:val="24"/>
+          <w:szCs w:val="24"/>
+        </w:rPr>
+        <w:t>, mas v</w:t>
+      </w:r>
+      <w:r>
+        <w:rPr>
+          <w:sz w:val="24"/>
+          <w:szCs w:val="24"/>
+        </w:rPr>
+        <w:t xml:space="preserve">amos falar sobre os requisitos funcionais primeiro. Seria importante para você que o sistema fosse capaz de </w:t>
+      </w:r>
+      <w:r>
+        <w:rPr>
+          <w:b/>
+          <w:bCs/>
+          <w:sz w:val="24"/>
+          <w:szCs w:val="24"/>
+        </w:rPr>
+        <w:t>analisar o código do script em busca de possíveis erros de semântica ou lógica</w:t>
+      </w:r>
+      <w:r>
+        <w:rPr>
+          <w:sz w:val="24"/>
+          <w:szCs w:val="24"/>
+        </w:rPr>
+        <w:t>?</w:t>
+      </w:r>
+    </w:p>
+    <w:p>
+      <w:pPr>
+        <w:spacing w:line="360" w:lineRule="auto"/>
+        <w:jc w:val="both"/>
+        <w:rPr>
+          <w:sz w:val="24"/>
+          <w:szCs w:val="24"/>
+        </w:rPr>
+      </w:pPr>
+    </w:p>
+    <w:p>
+      <w:pPr>
+        <w:spacing w:line="360" w:lineRule="auto"/>
+        <w:jc w:val="both"/>
+        <w:rPr>
+          <w:sz w:val="24"/>
+          <w:szCs w:val="24"/>
+        </w:rPr>
+      </w:pPr>
+      <w:r>
+        <w:rPr>
+          <w:sz w:val="24"/>
+          <w:szCs w:val="24"/>
+        </w:rPr>
+        <w:t>Tom: Sim, absolutamente. Isso seria crucial para mim.</w:t>
+      </w:r>
+    </w:p>
+    <w:p>
+      <w:pPr>
+        <w:spacing w:line="360" w:lineRule="auto"/>
+        <w:jc w:val="both"/>
+        <w:rPr>
+          <w:sz w:val="24"/>
+          <w:szCs w:val="24"/>
+        </w:rPr>
+      </w:pPr>
+    </w:p>
+    <w:p>
+      <w:pPr>
+        <w:spacing w:line="360" w:lineRule="auto"/>
+        <w:jc w:val="both"/>
+        <w:rPr>
+          <w:sz w:val="24"/>
+          <w:szCs w:val="24"/>
+        </w:rPr>
+      </w:pPr>
+      <w:r>
+        <w:rPr>
+          <w:sz w:val="24"/>
+          <w:szCs w:val="24"/>
+        </w:rPr>
+        <w:t>Entrevistador: Perfeito. Além disso, você gostaria que a ferramenta</w:t>
+      </w:r>
+      <w:r>
+        <w:rPr>
+          <w:b/>
+          <w:bCs/>
+          <w:sz w:val="24"/>
+          <w:szCs w:val="24"/>
+        </w:rPr>
+        <w:t xml:space="preserve"> mostrasse a entrada e saída esperada para o script</w:t>
+      </w:r>
+      <w:r>
+        <w:rPr>
+          <w:sz w:val="24"/>
+          <w:szCs w:val="24"/>
+        </w:rPr>
+        <w:t xml:space="preserve"> inserido?</w:t>
+      </w:r>
+    </w:p>
+    <w:p>
+      <w:pPr>
+        <w:spacing w:line="360" w:lineRule="auto"/>
+        <w:jc w:val="both"/>
+        <w:rPr>
+          <w:sz w:val="24"/>
+          <w:szCs w:val="24"/>
+        </w:rPr>
+      </w:pPr>
+    </w:p>
+    <w:p>
+      <w:pPr>
+        <w:spacing w:line="360" w:lineRule="auto"/>
+        <w:jc w:val="both"/>
+        <w:rPr>
+          <w:sz w:val="24"/>
+          <w:szCs w:val="24"/>
+        </w:rPr>
+      </w:pPr>
+      <w:r>
+        <w:rPr>
+          <w:sz w:val="24"/>
+          <w:szCs w:val="24"/>
+        </w:rPr>
+        <w:t xml:space="preserve">Tom: Sim, isso seria muito útil para que eu possa </w:t>
+      </w:r>
+      <w:r>
+        <w:rPr>
+          <w:sz w:val="24"/>
+          <w:szCs w:val="24"/>
+        </w:rPr>
+        <w:t>verificar se o código está produzindo os resultados esperados.</w:t>
+      </w:r>
+    </w:p>
+    <w:p>
+      <w:pPr>
+        <w:spacing w:line="360" w:lineRule="auto"/>
+        <w:jc w:val="both"/>
+        <w:rPr>
+          <w:sz w:val="24"/>
+          <w:szCs w:val="24"/>
+        </w:rPr>
+      </w:pPr>
+    </w:p>
+    <w:p>
+      <w:pPr>
+        <w:spacing w:line="360" w:lineRule="auto"/>
+        <w:jc w:val="both"/>
+        <w:rPr>
+          <w:sz w:val="24"/>
+          <w:szCs w:val="24"/>
+        </w:rPr>
+      </w:pPr>
+      <w:r>
+        <w:rPr>
+          <w:sz w:val="24"/>
+          <w:szCs w:val="24"/>
+        </w:rPr>
+        <w:t>Entrevistador: Entendi.</w:t>
+      </w:r>
+      <w:r>
+        <w:rPr>
+          <w:sz w:val="24"/>
+          <w:szCs w:val="24"/>
+        </w:rPr>
+        <w:t xml:space="preserve"> Agora sobre o que</w:t>
+      </w:r>
+      <w:r>
+        <w:rPr>
+          <w:sz w:val="24"/>
+          <w:szCs w:val="24"/>
+        </w:rPr>
+        <w:t xml:space="preserve"> você mencionou </w:t>
+      </w:r>
+      <w:r>
+        <w:rPr>
+          <w:sz w:val="24"/>
+          <w:szCs w:val="24"/>
+        </w:rPr>
+        <w:t>d</w:t>
+      </w:r>
+      <w:r>
+        <w:rPr>
+          <w:sz w:val="24"/>
+          <w:szCs w:val="24"/>
+        </w:rPr>
+        <w:t xml:space="preserve">a </w:t>
+      </w:r>
+      <w:r>
+        <w:rPr>
+          <w:b/>
+          <w:bCs/>
+          <w:sz w:val="24"/>
+          <w:szCs w:val="24"/>
+        </w:rPr>
+        <w:t>integração com uma API</w:t>
+      </w:r>
+      <w:r>
+        <w:rPr>
+          <w:b/>
+          <w:bCs/>
+          <w:sz w:val="24"/>
+          <w:szCs w:val="24"/>
+        </w:rPr>
+        <w:t xml:space="preserve"> </w:t>
+      </w:r>
+      <w:r>
+        <w:rPr>
+          <w:b/>
+          <w:bCs/>
+          <w:sz w:val="24"/>
+          <w:szCs w:val="24"/>
+        </w:rPr>
+        <w:t xml:space="preserve">ou então </w:t>
+      </w:r>
+      <w:r>
+        <w:rPr>
+          <w:b/>
+          <w:bCs/>
+          <w:sz w:val="24"/>
+          <w:szCs w:val="24"/>
+        </w:rPr>
+        <w:t xml:space="preserve">com </w:t>
+      </w:r>
+      <w:r>
+        <w:rPr>
+          <w:b/>
+          <w:bCs/>
+          <w:sz w:val="24"/>
+          <w:szCs w:val="24"/>
+        </w:rPr>
+        <w:t>inteligência artificial</w:t>
+      </w:r>
+      <w:r>
+        <w:rPr>
+          <w:sz w:val="24"/>
+          <w:szCs w:val="24"/>
+        </w:rPr>
+        <w:t xml:space="preserve"> para correções automáticas. Isso é algo que você considera importante?</w:t>
+      </w:r>
+    </w:p>
+    <w:p>
+      <w:pPr>
+        <w:spacing w:line="360" w:lineRule="auto"/>
+        <w:jc w:val="both"/>
+        <w:rPr>
+          <w:sz w:val="24"/>
+          <w:szCs w:val="24"/>
+        </w:rPr>
+      </w:pPr>
+    </w:p>
+    <w:p>
+      <w:pPr>
+        <w:spacing w:line="360" w:lineRule="auto"/>
+        <w:jc w:val="both"/>
+        <w:rPr>
+          <w:b/>
+          <w:bCs/>
+          <w:sz w:val="24"/>
+          <w:szCs w:val="24"/>
+        </w:rPr>
+      </w:pPr>
+      <w:r>
+        <w:rPr>
+          <w:sz w:val="24"/>
+          <w:szCs w:val="24"/>
+        </w:rPr>
+        <w:t xml:space="preserve">Tom: Sim, seria uma grande vantagem </w:t>
+      </w:r>
+      <w:r>
+        <w:rPr>
+          <w:sz w:val="24"/>
+          <w:szCs w:val="24"/>
+        </w:rPr>
+        <w:t>e só serve se for com uma dessas duas formas,</w:t>
+      </w:r>
+      <w:r>
+        <w:rPr>
+          <w:sz w:val="24"/>
+          <w:szCs w:val="24"/>
+        </w:rPr>
+        <w:t xml:space="preserve"> pois preciso que </w:t>
+      </w:r>
+      <w:r>
+        <w:rPr>
+          <w:sz w:val="24"/>
+          <w:szCs w:val="24"/>
+        </w:rPr>
+        <w:t xml:space="preserve">a ferramenta pudesse </w:t>
+      </w:r>
+      <w:r>
+        <w:rPr>
+          <w:b/>
+          <w:bCs/>
+          <w:sz w:val="24"/>
+          <w:szCs w:val="24"/>
+        </w:rPr>
+        <w:t>corrigir automaticamente os erros identificados.</w:t>
       </w:r>
     </w:p>
     <w:p>
@@ -700,14 +1228,28 @@
           <w:szCs w:val="24"/>
         </w:rPr>
         <w:lastRenderedPageBreak/>
-        <w:t>Tom</w:t>
-      </w:r>
-      <w:r>
-        <w:rPr>
-          <w:sz w:val="24"/>
-          <w:szCs w:val="24"/>
-        </w:rPr>
-        <w:t xml:space="preserve">: Bem, eu gostaria de poder </w:t>
+        <w:t xml:space="preserve">Entrevistador: Ótimo. Agora, </w:t>
+      </w:r>
+      <w:r>
+        <w:rPr>
+          <w:sz w:val="24"/>
+          <w:szCs w:val="24"/>
+        </w:rPr>
+        <w:t>seria</w:t>
+      </w:r>
+      <w:r>
+        <w:rPr>
+          <w:sz w:val="24"/>
+          <w:szCs w:val="24"/>
+        </w:rPr>
+        <w:t xml:space="preserve"> necessário que </w:t>
+      </w:r>
+      <w:r>
+        <w:rPr>
+          <w:sz w:val="24"/>
+          <w:szCs w:val="24"/>
+        </w:rPr>
+        <w:t xml:space="preserve">o sistema tivesse uma </w:t>
       </w:r>
       <w:r>
         <w:rPr>
@@ -716,14 +1258,68 @@
           <w:sz w:val="24"/>
           <w:szCs w:val="24"/>
         </w:rPr>
-        <w:t>inserir o código do script e receber de volta a entrada e saída esperada para esse script</w:t>
-      </w:r>
-      <w:r>
-        <w:rPr>
-          <w:sz w:val="24"/>
-          <w:szCs w:val="24"/>
-        </w:rPr>
-        <w:t xml:space="preserve">. Além disso, seria ótimo se a ferramenta pudesse </w:t>
+        <w:t>interface de usuário</w:t>
+      </w:r>
+      <w:r>
+        <w:rPr>
+          <w:sz w:val="24"/>
+          <w:szCs w:val="24"/>
+        </w:rPr>
+        <w:t>?</w:t>
+      </w:r>
+    </w:p>
+    <w:p>
+      <w:pPr>
+        <w:spacing w:line="360" w:lineRule="auto"/>
+        <w:jc w:val="both"/>
+        <w:rPr>
+          <w:sz w:val="24"/>
+          <w:szCs w:val="24"/>
+        </w:rPr>
+      </w:pPr>
+    </w:p>
+    <w:p>
+      <w:pPr>
+        <w:spacing w:line="360" w:lineRule="auto"/>
+        <w:jc w:val="both"/>
+        <w:rPr>
+          <w:sz w:val="24"/>
+          <w:szCs w:val="24"/>
+        </w:rPr>
+      </w:pPr>
+      <w:r>
+        <w:rPr>
+          <w:sz w:val="24"/>
+          <w:szCs w:val="24"/>
+        </w:rPr>
+        <w:t>Tom: Sim, isso facilitaria muito o meu trabalho.</w:t>
+      </w:r>
+    </w:p>
+    <w:p>
+      <w:pPr>
+        <w:spacing w:line="360" w:lineRule="auto"/>
+        <w:jc w:val="both"/>
+        <w:rPr>
+          <w:sz w:val="24"/>
+          <w:szCs w:val="24"/>
+        </w:rPr>
+      </w:pPr>
+    </w:p>
+    <w:p>
+      <w:pPr>
+        <w:spacing w:line="360" w:lineRule="auto"/>
+        <w:jc w:val="both"/>
+        <w:rPr>
+          <w:sz w:val="24"/>
+          <w:szCs w:val="24"/>
+        </w:rPr>
+      </w:pPr>
+      <w:r>
+        <w:rPr>
+          <w:sz w:val="24"/>
+          <w:szCs w:val="24"/>
+        </w:rPr>
+        <w:t xml:space="preserve">Entrevistador: E em relação à </w:t>
       </w:r>
       <w:r>
         <w:rPr>
@@ -732,7 +1328,48 @@
           <w:sz w:val="24"/>
           <w:szCs w:val="24"/>
         </w:rPr>
-        <w:t>corrigir automaticamente os erros utilizando uma conexão com uma API</w:t>
+        <w:t>eficiência do sistema</w:t>
+      </w:r>
+      <w:r>
+        <w:rPr>
+          <w:sz w:val="24"/>
+          <w:szCs w:val="24"/>
+        </w:rPr>
+        <w:t>, isso é algo que você valoriza?</w:t>
+      </w:r>
+    </w:p>
+    <w:p>
+      <w:pPr>
+        <w:spacing w:line="360" w:lineRule="auto"/>
+        <w:jc w:val="both"/>
+        <w:rPr>
+          <w:sz w:val="24"/>
+          <w:szCs w:val="24"/>
+        </w:rPr>
+      </w:pPr>
+    </w:p>
+    <w:p>
+      <w:pPr>
+        <w:spacing w:line="360" w:lineRule="auto"/>
+        <w:jc w:val="both"/>
+        <w:rPr>
+          <w:sz w:val="24"/>
+          <w:szCs w:val="24"/>
+        </w:rPr>
+      </w:pPr>
+      <w:r>
+        <w:rPr>
+          <w:sz w:val="24"/>
+          <w:szCs w:val="24"/>
+        </w:rPr>
+        <w:t>Tom: Sim, absolutamente. Quanto mais rápido e eficiente</w:t>
+      </w:r>
+      <w:r>
+        <w:rPr>
+          <w:sz w:val="24"/>
+          <w:szCs w:val="24"/>
+        </w:rPr>
+        <w:t xml:space="preserve"> é melhor para mim, pois, assim irei reduzir meu custo de hora/trabalhada</w:t>
       </w:r>
       <w:r>
         <w:rPr>
@@ -766,41 +1403,14 @@
           <w:sz w:val="24"/>
           <w:szCs w:val="24"/>
         </w:rPr>
-        <w:t>Entrevistador: Entendi. Vamos falar sobre os requisitos funcionais primeiro. Você tem algum em mente?</w:t>
-      </w:r>
-    </w:p>
-    <w:p>
-      <w:pPr>
-        <w:spacing w:line="360" w:lineRule="auto"/>
-        <w:jc w:val="both"/>
-        <w:rPr>
-          <w:sz w:val="24"/>
-          <w:szCs w:val="24"/>
-        </w:rPr>
-      </w:pPr>
-    </w:p>
-    <w:p>
-      <w:pPr>
-        <w:spacing w:line="360" w:lineRule="auto"/>
-        <w:jc w:val="both"/>
-        <w:rPr>
-          <w:sz w:val="24"/>
-          <w:szCs w:val="24"/>
-        </w:rPr>
-      </w:pPr>
-      <w:r>
-        <w:rPr>
-          <w:sz w:val="24"/>
-          <w:szCs w:val="24"/>
-        </w:rPr>
-        <w:t>Tom</w:t>
-      </w:r>
-      <w:r>
-        <w:rPr>
-          <w:sz w:val="24"/>
-          <w:szCs w:val="24"/>
-        </w:rPr>
-        <w:t xml:space="preserve">: Sim, claro. Um ponto importante é que o sistema seja capaz de </w:t>
+        <w:t xml:space="preserve">Entrevistador: Entendi. Por fim, </w:t>
+      </w:r>
+      <w:r>
+        <w:rPr>
+          <w:sz w:val="24"/>
+          <w:szCs w:val="24"/>
+        </w:rPr>
+        <w:t xml:space="preserve">apenas para confirmar, </w:t>
       </w:r>
       <w:r>
         <w:rPr>
@@ -809,405 +1419,41 @@
           <w:sz w:val="24"/>
           <w:szCs w:val="24"/>
         </w:rPr>
-        <w:t>analisar o código do script</w:t>
-      </w:r>
-      <w:r>
-        <w:rPr>
-          <w:sz w:val="24"/>
-          <w:szCs w:val="24"/>
-        </w:rPr>
-        <w:t xml:space="preserve"> e identificar possíveis erros de sintaxe ou lógica.</w:t>
-      </w:r>
-    </w:p>
-    <w:p>
-      <w:pPr>
-        <w:spacing w:line="360" w:lineRule="auto"/>
-        <w:jc w:val="both"/>
-        <w:rPr>
-          <w:sz w:val="24"/>
-          <w:szCs w:val="24"/>
-        </w:rPr>
-      </w:pPr>
-    </w:p>
-    <w:p>
-      <w:pPr>
-        <w:spacing w:line="360" w:lineRule="auto"/>
-        <w:jc w:val="both"/>
-        <w:rPr>
-          <w:sz w:val="24"/>
-          <w:szCs w:val="24"/>
-        </w:rPr>
-      </w:pPr>
-      <w:r>
-        <w:rPr>
-          <w:sz w:val="24"/>
-          <w:szCs w:val="24"/>
-        </w:rPr>
-        <w:t>Entrevistador: Entendido. E mais algum requisito funcional que você gostaria de destacar?</w:t>
-      </w:r>
-    </w:p>
-    <w:p>
-      <w:pPr>
-        <w:spacing w:line="360" w:lineRule="auto"/>
-        <w:jc w:val="both"/>
-        <w:rPr>
-          <w:sz w:val="24"/>
-          <w:szCs w:val="24"/>
-        </w:rPr>
-      </w:pPr>
-    </w:p>
-    <w:p>
-      <w:pPr>
-        <w:spacing w:line="360" w:lineRule="auto"/>
-        <w:jc w:val="both"/>
-        <w:rPr>
-          <w:sz w:val="24"/>
-          <w:szCs w:val="24"/>
-        </w:rPr>
-      </w:pPr>
-      <w:r>
-        <w:rPr>
-          <w:sz w:val="24"/>
-          <w:szCs w:val="24"/>
-        </w:rPr>
-        <w:t>Tom</w:t>
-      </w:r>
-      <w:r>
-        <w:rPr>
-          <w:sz w:val="24"/>
-          <w:szCs w:val="24"/>
-        </w:rPr>
-        <w:t xml:space="preserve">: Outro ponto seria a capacidade do sistema de mostrar a </w:t>
-      </w:r>
-      <w:r>
-        <w:rPr>
-          <w:b/>
-          <w:bCs/>
-          <w:sz w:val="24"/>
-          <w:szCs w:val="24"/>
-        </w:rPr>
-        <w:t>entrada e saída esperada para o script inserido</w:t>
-      </w:r>
-      <w:r>
-        <w:rPr>
-          <w:sz w:val="24"/>
-          <w:szCs w:val="24"/>
-        </w:rPr>
-        <w:t>, para que eu possa comparar com o que estou esperando.</w:t>
-      </w:r>
-    </w:p>
-    <w:p>
-      <w:pPr>
-        <w:spacing w:line="360" w:lineRule="auto"/>
-        <w:jc w:val="both"/>
-        <w:rPr>
-          <w:sz w:val="24"/>
-          <w:szCs w:val="24"/>
-        </w:rPr>
-      </w:pPr>
-    </w:p>
-    <w:p>
-      <w:pPr>
-        <w:spacing w:line="360" w:lineRule="auto"/>
-        <w:jc w:val="both"/>
-        <w:rPr>
-          <w:sz w:val="24"/>
-          <w:szCs w:val="24"/>
-        </w:rPr>
-      </w:pPr>
-      <w:r>
-        <w:rPr>
-          <w:sz w:val="24"/>
-          <w:szCs w:val="24"/>
-        </w:rPr>
-        <w:t>Entrevistador: Perfeito. E mais algum requisito funcional que você gostaria de mencionar?</w:t>
-      </w:r>
-    </w:p>
-    <w:p>
-      <w:pPr>
-        <w:spacing w:line="360" w:lineRule="auto"/>
-        <w:jc w:val="both"/>
-        <w:rPr>
-          <w:sz w:val="24"/>
-          <w:szCs w:val="24"/>
-        </w:rPr>
-      </w:pPr>
-    </w:p>
-    <w:p>
-      <w:pPr>
-        <w:spacing w:line="360" w:lineRule="auto"/>
-        <w:jc w:val="both"/>
-        <w:rPr>
-          <w:sz w:val="24"/>
-          <w:szCs w:val="24"/>
-        </w:rPr>
-      </w:pPr>
-      <w:r>
-        <w:rPr>
-          <w:sz w:val="24"/>
-          <w:szCs w:val="24"/>
-        </w:rPr>
-        <w:t>Tom</w:t>
-      </w:r>
-      <w:r>
-        <w:rPr>
-          <w:sz w:val="24"/>
-          <w:szCs w:val="24"/>
-        </w:rPr>
-        <w:t xml:space="preserve">: Sim, seria ótimo se o sistema pudesse se </w:t>
-      </w:r>
-      <w:r>
-        <w:rPr>
-          <w:b/>
-          <w:bCs/>
-          <w:sz w:val="24"/>
-          <w:szCs w:val="24"/>
-        </w:rPr>
-        <w:t>i</w:t>
-      </w:r>
-      <w:r>
-        <w:rPr>
-          <w:b/>
-          <w:bCs/>
-          <w:sz w:val="24"/>
-          <w:szCs w:val="24"/>
-        </w:rPr>
-        <w:t>ntegrar com uma API</w:t>
-      </w:r>
-      <w:r>
-        <w:rPr>
-          <w:sz w:val="24"/>
-          <w:szCs w:val="24"/>
-        </w:rPr>
-        <w:t xml:space="preserve"> para corrigir automaticamente os erros identificados no script.</w:t>
-      </w:r>
-    </w:p>
-    <w:p>
-      <w:pPr>
-        <w:spacing w:line="360" w:lineRule="auto"/>
-        <w:jc w:val="both"/>
-        <w:rPr>
-          <w:sz w:val="24"/>
-          <w:szCs w:val="24"/>
-        </w:rPr>
-      </w:pPr>
-    </w:p>
-    <w:p>
-      <w:pPr>
-        <w:spacing w:line="360" w:lineRule="auto"/>
-        <w:jc w:val="both"/>
-        <w:rPr>
-          <w:sz w:val="24"/>
-          <w:szCs w:val="24"/>
-        </w:rPr>
-      </w:pPr>
-      <w:r>
-        <w:rPr>
-          <w:sz w:val="24"/>
-          <w:szCs w:val="24"/>
-        </w:rPr>
-        <w:t>Entrevistador: Entendido. Agora, vamos falar sobre os requisitos não funcionais. Você tem algum em mente?</w:t>
-      </w:r>
-    </w:p>
-    <w:p>
-      <w:pPr>
-        <w:spacing w:line="360" w:lineRule="auto"/>
-        <w:jc w:val="both"/>
-        <w:rPr>
-          <w:sz w:val="24"/>
-          <w:szCs w:val="24"/>
-        </w:rPr>
-      </w:pPr>
-    </w:p>
-    <w:p>
-      <w:pPr>
-        <w:spacing w:line="360" w:lineRule="auto"/>
-        <w:jc w:val="both"/>
-        <w:rPr>
-          <w:sz w:val="24"/>
-          <w:szCs w:val="24"/>
-        </w:rPr>
-      </w:pPr>
-      <w:r>
-        <w:rPr>
-          <w:sz w:val="24"/>
-          <w:szCs w:val="24"/>
-        </w:rPr>
-        <w:t>Tom</w:t>
-      </w:r>
-      <w:r>
-        <w:rPr>
-          <w:sz w:val="24"/>
-          <w:szCs w:val="24"/>
-        </w:rPr>
-        <w:t xml:space="preserve">: Sim. Um ponto importante seria que o sistema tenha uma </w:t>
-      </w:r>
-      <w:r>
-        <w:rPr>
-          <w:b/>
-          <w:bCs/>
-          <w:sz w:val="24"/>
-          <w:szCs w:val="24"/>
-        </w:rPr>
-        <w:t>interface de usuário intuitiva e fácil de usar</w:t>
-      </w:r>
-      <w:r>
-        <w:rPr>
-          <w:sz w:val="24"/>
-          <w:szCs w:val="24"/>
-        </w:rPr>
-        <w:t>, para que eu possa interagir com ele sem dificuldades.</w:t>
-      </w:r>
-    </w:p>
-    <w:p>
-      <w:pPr>
-        <w:spacing w:line="360" w:lineRule="auto"/>
-        <w:jc w:val="both"/>
-        <w:rPr>
-          <w:sz w:val="24"/>
-          <w:szCs w:val="24"/>
-        </w:rPr>
-      </w:pPr>
-    </w:p>
-    <w:p>
-      <w:pPr>
-        <w:spacing w:line="360" w:lineRule="auto"/>
-        <w:jc w:val="both"/>
-        <w:rPr>
-          <w:sz w:val="24"/>
-          <w:szCs w:val="24"/>
-        </w:rPr>
-      </w:pPr>
-      <w:r>
-        <w:rPr>
-          <w:sz w:val="24"/>
-          <w:szCs w:val="24"/>
-        </w:rPr>
-        <w:t>Entrevistador: Claro. E mais algum requisito não funcional que você gostaria de mencionar?</w:t>
-      </w:r>
-    </w:p>
-    <w:p>
-      <w:pPr>
-        <w:rPr>
-          <w:sz w:val="24"/>
-          <w:szCs w:val="24"/>
-        </w:rPr>
-      </w:pPr>
-    </w:p>
-    <w:p>
-      <w:pPr>
-        <w:rPr>
-          <w:sz w:val="24"/>
-          <w:szCs w:val="24"/>
-        </w:rPr>
-      </w:pPr>
-      <w:r>
-        <w:rPr>
-          <w:sz w:val="24"/>
-          <w:szCs w:val="24"/>
-        </w:rPr>
-        <w:lastRenderedPageBreak/>
-        <w:t>Tom</w:t>
-      </w:r>
-      <w:r>
-        <w:rPr>
-          <w:sz w:val="24"/>
-          <w:szCs w:val="24"/>
-        </w:rPr>
-        <w:t xml:space="preserve">: Sim, também seria crucial que o sistema fosse </w:t>
-      </w:r>
-      <w:r>
-        <w:rPr>
-          <w:b/>
-          <w:bCs/>
-          <w:sz w:val="24"/>
-          <w:szCs w:val="24"/>
-        </w:rPr>
-        <w:t>rápido e eficiente na correção dos scripts</w:t>
-      </w:r>
-      <w:r>
-        <w:rPr>
-          <w:sz w:val="24"/>
-          <w:szCs w:val="24"/>
-        </w:rPr>
-        <w:t>, para que eu não precise esperar muito tempo por resultados.</w:t>
-      </w:r>
-    </w:p>
-    <w:p>
-      <w:pPr>
-        <w:spacing w:line="360" w:lineRule="auto"/>
-        <w:jc w:val="both"/>
-        <w:rPr>
-          <w:sz w:val="24"/>
-          <w:szCs w:val="24"/>
-        </w:rPr>
-      </w:pPr>
-    </w:p>
-    <w:p>
-      <w:pPr>
-        <w:spacing w:line="360" w:lineRule="auto"/>
-        <w:jc w:val="both"/>
-        <w:rPr>
-          <w:sz w:val="24"/>
-          <w:szCs w:val="24"/>
-        </w:rPr>
-      </w:pPr>
-      <w:r>
-        <w:rPr>
-          <w:sz w:val="24"/>
-          <w:szCs w:val="24"/>
-        </w:rPr>
-        <w:t>Entrevistador: Entendi. E mais algum requisito não funcional que você gostaria de destacar?</w:t>
-      </w:r>
-    </w:p>
-    <w:p>
-      <w:pPr>
-        <w:spacing w:line="360" w:lineRule="auto"/>
-        <w:jc w:val="both"/>
-        <w:rPr>
-          <w:sz w:val="24"/>
-          <w:szCs w:val="24"/>
-        </w:rPr>
-      </w:pPr>
-    </w:p>
-    <w:p>
-      <w:pPr>
-        <w:spacing w:line="360" w:lineRule="auto"/>
-        <w:jc w:val="both"/>
-        <w:rPr>
-          <w:sz w:val="24"/>
-          <w:szCs w:val="24"/>
-        </w:rPr>
-      </w:pPr>
-      <w:r>
-        <w:rPr>
-          <w:sz w:val="24"/>
-          <w:szCs w:val="24"/>
-        </w:rPr>
-        <w:t>Tom</w:t>
-      </w:r>
-      <w:r>
-        <w:rPr>
-          <w:sz w:val="24"/>
-          <w:szCs w:val="24"/>
-        </w:rPr>
-        <w:t xml:space="preserve">: Por fim, seria essencial que o sistema fosse </w:t>
-      </w:r>
-      <w:r>
-        <w:rPr>
-          <w:b/>
-          <w:bCs/>
-          <w:sz w:val="24"/>
-          <w:szCs w:val="24"/>
-        </w:rPr>
-        <w:t>seguro e mantivesse a privacidade dos meus scripts e dados</w:t>
-      </w:r>
-      <w:r>
-        <w:rPr>
-          <w:sz w:val="24"/>
-          <w:szCs w:val="24"/>
-        </w:rPr>
-        <w:t>, especialmente se estiver se conectando a uma API externa para fazer correções automáticas.</w:t>
+        <w:t xml:space="preserve">a segurança e privacidade dos seus scripts e dados </w:t>
+      </w:r>
+      <w:r>
+        <w:rPr>
+          <w:sz w:val="24"/>
+          <w:szCs w:val="24"/>
+        </w:rPr>
+        <w:t>são preocupações importantes?</w:t>
+      </w:r>
+    </w:p>
+    <w:p>
+      <w:pPr>
+        <w:spacing w:line="360" w:lineRule="auto"/>
+        <w:jc w:val="both"/>
+        <w:rPr>
+          <w:sz w:val="24"/>
+          <w:szCs w:val="24"/>
+        </w:rPr>
+      </w:pPr>
+    </w:p>
+    <w:p>
+      <w:pPr>
+        <w:spacing w:line="360" w:lineRule="auto"/>
+        <w:jc w:val="both"/>
+        <w:rPr>
+          <w:sz w:val="24"/>
+          <w:szCs w:val="24"/>
+        </w:rPr>
+      </w:pPr>
+      <w:r>
+        <w:rPr>
+          <w:sz w:val="24"/>
+          <w:szCs w:val="24"/>
+        </w:rPr>
+        <w:t>Tom: Sim, especialmente se a ferramenta estiver se conectando a uma API externa para fazer correções automáticas.</w:t>
       </w:r>
     </w:p>
     <w:p>
@@ -1261,14 +1507,7 @@
           <w:sz w:val="24"/>
           <w:szCs w:val="24"/>
         </w:rPr>
-        <w:t>Tom</w:t>
-      </w:r>
-      <w:r>
-        <w:rPr>
-          <w:sz w:val="24"/>
-          <w:szCs w:val="24"/>
-        </w:rPr>
-        <w:t>: Obrigado! Estou ansioso para ver o que vocês podem criar.</w:t>
+        <w:t>Tom: Obrigado! Estou ansioso para ver o que vocês podem criar.</w:t>
       </w:r>
     </w:p>
     <w:sectPr>

</xml_diff>